<commit_message>
add sample input and sample output
</commit_message>
<xml_diff>
--- a/Golubeva/lab4/Голубева.В.П. ПиАА лаб4.docx
+++ b/Golubeva/lab4/Голубева.В.П. ПиАА лаб4.docx
@@ -486,8 +486,8 @@
         <w:tblLook w:val="0000" w:noHBand="0" w:noVBand="0" w:firstColumn="0" w:lastRow="0" w:lastColumn="0" w:firstRow="0"/>
       </w:tblPr>
       <w:tblGrid>
-        <w:gridCol w:w="4342"/>
-        <w:gridCol w:w="2609"/>
+        <w:gridCol w:w="4341"/>
+        <w:gridCol w:w="2610"/>
         <w:gridCol w:w="2903"/>
       </w:tblGrid>
       <w:tr>
@@ -496,7 +496,7 @@
         </w:trPr>
         <w:tc>
           <w:tcPr>
-            <w:tcW w:w="4342" w:type="dxa"/>
+            <w:tcW w:w="4341" w:type="dxa"/>
             <w:tcBorders/>
             <w:vAlign w:val="bottom"/>
           </w:tcPr>
@@ -518,7 +518,7 @@
         </w:tc>
         <w:tc>
           <w:tcPr>
-            <w:tcW w:w="2609" w:type="dxa"/>
+            <w:tcW w:w="2610" w:type="dxa"/>
             <w:tcBorders>
               <w:bottom w:val="single" w:sz="4" w:space="0" w:color="000000"/>
             </w:tcBorders>
@@ -572,7 +572,7 @@
         </w:trPr>
         <w:tc>
           <w:tcPr>
-            <w:tcW w:w="4342" w:type="dxa"/>
+            <w:tcW w:w="4341" w:type="dxa"/>
             <w:tcBorders/>
             <w:vAlign w:val="bottom"/>
           </w:tcPr>
@@ -595,7 +595,7 @@
         </w:tc>
         <w:tc>
           <w:tcPr>
-            <w:tcW w:w="2609" w:type="dxa"/>
+            <w:tcW w:w="2610" w:type="dxa"/>
             <w:tcBorders>
               <w:top w:val="single" w:sz="4" w:space="0" w:color="000000"/>
               <w:bottom w:val="single" w:sz="4" w:space="0" w:color="000000"/>
@@ -981,13 +981,7 @@
         <w:rPr>
           <w:color w:val="000000"/>
         </w:rPr>
-        <w:t xml:space="preserve">Задание </w:t>
-      </w:r>
-      <w:r>
-        <w:rPr>
-          <w:color w:val="000000"/>
-        </w:rPr>
-        <w:t>2</w:t>
+        <w:t>Задание 2</w:t>
       </w:r>
     </w:p>
     <w:p>
@@ -1275,35 +1269,130 @@
         </w:rPr>
       </w:pPr>
       <w:r>
+        <w:rPr/>
+      </w:r>
+    </w:p>
+    <w:p>
+      <w:pPr>
+        <w:pStyle w:val="TextBody"/>
+        <w:rPr>
+          <w:b/>
+          <w:b/>
+          <w:bCs/>
+        </w:rPr>
+      </w:pPr>
+      <w:r>
+        <w:rPr>
+          <w:b/>
+          <w:bCs/>
+        </w:rPr>
+        <w:t>Sample Input:</w:t>
+      </w:r>
+    </w:p>
+    <w:p>
+      <w:pPr>
+        <w:pStyle w:val="TextBody"/>
         <w:rPr>
           <w:rFonts w:cs="Times New Roman"/>
           <w:color w:val="000000"/>
           <w:lang w:eastAsia="ru-RU" w:bidi="ar-SA"/>
         </w:rPr>
-      </w:r>
-    </w:p>
-    <w:p>
-      <w:pPr>
-        <w:pStyle w:val="TextBody"/>
-        <w:rPr>
-          <w:b/>
-          <w:b/>
-          <w:bCs/>
-        </w:rPr>
-      </w:pPr>
-      <w:r>
-        <w:rPr>
-          <w:b/>
-          <w:bCs/>
-        </w:rPr>
-        <w:t xml:space="preserve">Задание </w:t>
-      </w:r>
-      <w:r>
-        <w:rPr>
-          <w:b/>
-          <w:bCs/>
-        </w:rPr>
-        <w:t>3</w:t>
+      </w:pPr>
+      <w:r>
+        <w:rPr/>
+        <w:t>ab</w:t>
+      </w:r>
+    </w:p>
+    <w:p>
+      <w:pPr>
+        <w:pStyle w:val="TextBody"/>
+        <w:rPr>
+          <w:rFonts w:cs="Times New Roman"/>
+          <w:color w:val="000000"/>
+          <w:lang w:eastAsia="ru-RU" w:bidi="ar-SA"/>
+        </w:rPr>
+      </w:pPr>
+      <w:r>
+        <w:rPr/>
+        <w:t>abab</w:t>
+      </w:r>
+    </w:p>
+    <w:p>
+      <w:pPr>
+        <w:pStyle w:val="TextBody"/>
+        <w:rPr>
+          <w:b/>
+          <w:b/>
+          <w:bCs/>
+        </w:rPr>
+      </w:pPr>
+      <w:r>
+        <w:rPr>
+          <w:b/>
+          <w:bCs/>
+        </w:rPr>
+        <w:t>Sample Output:</w:t>
+      </w:r>
+    </w:p>
+    <w:p>
+      <w:pPr>
+        <w:pStyle w:val="TextBody"/>
+        <w:rPr>
+          <w:rFonts w:cs="Times New Roman"/>
+          <w:color w:val="000000"/>
+          <w:lang w:eastAsia="ru-RU" w:bidi="ar-SA"/>
+        </w:rPr>
+      </w:pPr>
+      <w:r>
+        <w:rPr/>
+        <w:t>0,2</w:t>
+      </w:r>
+    </w:p>
+    <w:p>
+      <w:pPr>
+        <w:pStyle w:val="TextBody"/>
+        <w:rPr>
+          <w:rFonts w:cs="Times New Roman"/>
+          <w:color w:val="000000"/>
+          <w:lang w:eastAsia="ru-RU" w:bidi="ar-SA"/>
+        </w:rPr>
+      </w:pPr>
+      <w:r>
+        <w:rPr/>
+      </w:r>
+    </w:p>
+    <w:p>
+      <w:pPr>
+        <w:pStyle w:val="TextBody"/>
+        <w:rPr>
+          <w:rFonts w:cs="Times New Roman"/>
+          <w:color w:val="000000"/>
+          <w:lang w:eastAsia="ru-RU" w:bidi="ar-SA"/>
+        </w:rPr>
+      </w:pPr>
+      <w:r>
+        <w:rPr>
+          <w:rFonts w:cs="Times New Roman"/>
+          <w:color w:val="000000"/>
+          <w:lang w:eastAsia="ru-RU" w:bidi="ar-SA"/>
+        </w:rPr>
+      </w:r>
+    </w:p>
+    <w:p>
+      <w:pPr>
+        <w:pStyle w:val="TextBody"/>
+        <w:rPr>
+          <w:b/>
+          <w:b/>
+          <w:bCs/>
+        </w:rPr>
+      </w:pPr>
+      <w:r>
+        <w:rPr>
+          <w:b/>
+          <w:bCs/>
+        </w:rPr>
+        <w:t>Задание 3</w:t>
       </w:r>
     </w:p>
     <w:p>
@@ -1710,6 +1799,107 @@
       </w:pPr>
       <w:r>
         <w:rPr/>
+      </w:r>
+    </w:p>
+    <w:p>
+      <w:pPr>
+        <w:pStyle w:val="TextBody"/>
+        <w:rPr>
+          <w:b/>
+          <w:b/>
+          <w:bCs/>
+        </w:rPr>
+      </w:pPr>
+      <w:r>
+        <w:rPr>
+          <w:b/>
+          <w:bCs/>
+        </w:rPr>
+        <w:t>Sample Input:</w:t>
+      </w:r>
+    </w:p>
+    <w:p>
+      <w:pPr>
+        <w:pStyle w:val="TextBody"/>
+        <w:rPr>
+          <w:b w:val="false"/>
+          <w:b w:val="false"/>
+          <w:bCs w:val="false"/>
+        </w:rPr>
+      </w:pPr>
+      <w:r>
+        <w:rPr/>
+        <w:t>defabc</w:t>
+      </w:r>
+    </w:p>
+    <w:p>
+      <w:pPr>
+        <w:pStyle w:val="TextBody"/>
+        <w:rPr>
+          <w:b w:val="false"/>
+          <w:b w:val="false"/>
+          <w:bCs w:val="false"/>
+        </w:rPr>
+      </w:pPr>
+      <w:r>
+        <w:rPr/>
+        <w:t>abcdef</w:t>
+      </w:r>
+    </w:p>
+    <w:p>
+      <w:pPr>
+        <w:pStyle w:val="TextBody"/>
+        <w:rPr>
+          <w:b w:val="false"/>
+          <w:b w:val="false"/>
+          <w:bCs w:val="false"/>
+        </w:rPr>
+      </w:pPr>
+      <w:r>
+        <w:rPr/>
+      </w:r>
+    </w:p>
+    <w:p>
+      <w:pPr>
+        <w:pStyle w:val="TextBody"/>
+        <w:rPr/>
+      </w:pPr>
+      <w:r>
+        <w:rPr>
+          <w:b/>
+          <w:bCs/>
+        </w:rPr>
+        <w:t>Sample Output:</w:t>
+      </w:r>
+    </w:p>
+    <w:p>
+      <w:pPr>
+        <w:pStyle w:val="TextBody"/>
+        <w:rPr>
+          <w:b w:val="false"/>
+          <w:b w:val="false"/>
+          <w:bCs w:val="false"/>
+        </w:rPr>
+      </w:pPr>
+      <w:r>
+        <w:rPr/>
+        <w:t>3</w:t>
+      </w:r>
+    </w:p>
+    <w:p>
+      <w:pPr>
+        <w:pStyle w:val="TextBody"/>
+        <w:rPr>
+          <w:b w:val="false"/>
+          <w:b w:val="false"/>
+          <w:bCs w:val="false"/>
+        </w:rPr>
+      </w:pPr>
+      <w:r>
+        <w:rPr>
+          <w:b w:val="false"/>
+          <w:bCs w:val="false"/>
+        </w:rPr>
       </w:r>
     </w:p>
     <w:p>
@@ -2346,6 +2536,198 @@
         </w:rPr>
       </w:pPr>
       <w:r>
+        <w:rPr/>
+      </w:r>
+    </w:p>
+    <w:p>
+      <w:pPr>
+        <w:pStyle w:val="TextBody"/>
+        <w:ind w:hanging="0"/>
+        <w:jc w:val="center"/>
+        <w:rPr>
+          <w:b/>
+          <w:b/>
+          <w:bCs/>
+          <w:color w:val="000000"/>
+        </w:rPr>
+      </w:pPr>
+      <w:r>
+        <w:rPr/>
+      </w:r>
+    </w:p>
+    <w:p>
+      <w:pPr>
+        <w:pStyle w:val="TextBody"/>
+        <w:ind w:hanging="0"/>
+        <w:jc w:val="center"/>
+        <w:rPr>
+          <w:b/>
+          <w:b/>
+          <w:bCs/>
+          <w:color w:val="000000"/>
+        </w:rPr>
+      </w:pPr>
+      <w:r>
+        <w:rPr/>
+      </w:r>
+    </w:p>
+    <w:p>
+      <w:pPr>
+        <w:pStyle w:val="TextBody"/>
+        <w:ind w:hanging="0"/>
+        <w:jc w:val="center"/>
+        <w:rPr>
+          <w:b/>
+          <w:b/>
+          <w:bCs/>
+          <w:color w:val="000000"/>
+        </w:rPr>
+      </w:pPr>
+      <w:r>
+        <w:rPr/>
+      </w:r>
+    </w:p>
+    <w:p>
+      <w:pPr>
+        <w:pStyle w:val="TextBody"/>
+        <w:ind w:hanging="0"/>
+        <w:jc w:val="center"/>
+        <w:rPr>
+          <w:b/>
+          <w:b/>
+          <w:bCs/>
+          <w:color w:val="000000"/>
+        </w:rPr>
+      </w:pPr>
+      <w:r>
+        <w:rPr/>
+      </w:r>
+    </w:p>
+    <w:p>
+      <w:pPr>
+        <w:pStyle w:val="TextBody"/>
+        <w:ind w:hanging="0"/>
+        <w:jc w:val="center"/>
+        <w:rPr>
+          <w:b/>
+          <w:b/>
+          <w:bCs/>
+          <w:color w:val="000000"/>
+        </w:rPr>
+      </w:pPr>
+      <w:r>
+        <w:rPr/>
+      </w:r>
+    </w:p>
+    <w:p>
+      <w:pPr>
+        <w:pStyle w:val="TextBody"/>
+        <w:ind w:hanging="0"/>
+        <w:jc w:val="center"/>
+        <w:rPr>
+          <w:b/>
+          <w:b/>
+          <w:bCs/>
+          <w:color w:val="000000"/>
+        </w:rPr>
+      </w:pPr>
+      <w:r>
+        <w:rPr/>
+      </w:r>
+    </w:p>
+    <w:p>
+      <w:pPr>
+        <w:pStyle w:val="TextBody"/>
+        <w:ind w:hanging="0"/>
+        <w:jc w:val="center"/>
+        <w:rPr>
+          <w:b/>
+          <w:b/>
+          <w:bCs/>
+          <w:color w:val="000000"/>
+        </w:rPr>
+      </w:pPr>
+      <w:r>
+        <w:rPr/>
+      </w:r>
+    </w:p>
+    <w:p>
+      <w:pPr>
+        <w:pStyle w:val="TextBody"/>
+        <w:ind w:hanging="0"/>
+        <w:jc w:val="center"/>
+        <w:rPr>
+          <w:b/>
+          <w:b/>
+          <w:bCs/>
+          <w:color w:val="000000"/>
+        </w:rPr>
+      </w:pPr>
+      <w:r>
+        <w:rPr/>
+      </w:r>
+    </w:p>
+    <w:p>
+      <w:pPr>
+        <w:pStyle w:val="TextBody"/>
+        <w:ind w:hanging="0"/>
+        <w:jc w:val="center"/>
+        <w:rPr>
+          <w:b/>
+          <w:b/>
+          <w:bCs/>
+          <w:color w:val="000000"/>
+        </w:rPr>
+      </w:pPr>
+      <w:r>
+        <w:rPr/>
+      </w:r>
+    </w:p>
+    <w:p>
+      <w:pPr>
+        <w:pStyle w:val="TextBody"/>
+        <w:ind w:hanging="0"/>
+        <w:jc w:val="center"/>
+        <w:rPr>
+          <w:b/>
+          <w:b/>
+          <w:bCs/>
+          <w:color w:val="000000"/>
+        </w:rPr>
+      </w:pPr>
+      <w:r>
+        <w:rPr/>
+      </w:r>
+    </w:p>
+    <w:p>
+      <w:pPr>
+        <w:pStyle w:val="TextBody"/>
+        <w:ind w:hanging="0"/>
+        <w:jc w:val="center"/>
+        <w:rPr>
+          <w:b/>
+          <w:b/>
+          <w:bCs/>
+          <w:color w:val="000000"/>
+        </w:rPr>
+      </w:pPr>
+      <w:r>
+        <w:rPr/>
+      </w:r>
+    </w:p>
+    <w:p>
+      <w:pPr>
+        <w:pStyle w:val="TextBody"/>
+        <w:ind w:hanging="0"/>
+        <w:jc w:val="center"/>
+        <w:rPr>
+          <w:b/>
+          <w:b/>
+          <w:bCs/>
+          <w:color w:val="000000"/>
+        </w:rPr>
+      </w:pPr>
+      <w:r>
         <w:rPr>
           <w:b/>
           <w:bCs/>
@@ -6403,14 +6785,14 @@
         <w:tblLook w:val="0000" w:noHBand="0" w:noVBand="0" w:firstColumn="0" w:lastRow="0" w:lastColumn="0" w:firstRow="0"/>
       </w:tblPr>
       <w:tblGrid>
-        <w:gridCol w:w="2489"/>
-        <w:gridCol w:w="6870"/>
+        <w:gridCol w:w="2488"/>
+        <w:gridCol w:w="6871"/>
       </w:tblGrid>
       <w:tr>
         <w:trPr/>
         <w:tc>
           <w:tcPr>
-            <w:tcW w:w="2489" w:type="dxa"/>
+            <w:tcW w:w="2488" w:type="dxa"/>
             <w:tcBorders>
               <w:top w:val="single" w:sz="2" w:space="0" w:color="000000"/>
               <w:left w:val="single" w:sz="2" w:space="0" w:color="000000"/>
@@ -6435,7 +6817,7 @@
         </w:tc>
         <w:tc>
           <w:tcPr>
-            <w:tcW w:w="6870" w:type="dxa"/>
+            <w:tcW w:w="6871" w:type="dxa"/>
             <w:tcBorders>
               <w:top w:val="single" w:sz="2" w:space="0" w:color="000000"/>
               <w:left w:val="single" w:sz="2" w:space="0" w:color="000000"/>
@@ -6464,7 +6846,7 @@
         <w:trPr/>
         <w:tc>
           <w:tcPr>
-            <w:tcW w:w="2489" w:type="dxa"/>
+            <w:tcW w:w="2488" w:type="dxa"/>
             <w:tcBorders>
               <w:left w:val="single" w:sz="2" w:space="0" w:color="000000"/>
               <w:bottom w:val="single" w:sz="2" w:space="0" w:color="000000"/>
@@ -6503,7 +6885,7 @@
         </w:tc>
         <w:tc>
           <w:tcPr>
-            <w:tcW w:w="6870" w:type="dxa"/>
+            <w:tcW w:w="6871" w:type="dxa"/>
             <w:tcBorders>
               <w:left w:val="single" w:sz="2" w:space="0" w:color="000000"/>
               <w:bottom w:val="single" w:sz="2" w:space="0" w:color="000000"/>
@@ -6695,7 +7077,7 @@
         <w:trPr/>
         <w:tc>
           <w:tcPr>
-            <w:tcW w:w="2489" w:type="dxa"/>
+            <w:tcW w:w="2488" w:type="dxa"/>
             <w:tcBorders>
               <w:left w:val="single" w:sz="2" w:space="0" w:color="000000"/>
               <w:bottom w:val="single" w:sz="2" w:space="0" w:color="000000"/>
@@ -6734,7 +7116,7 @@
         </w:tc>
         <w:tc>
           <w:tcPr>
-            <w:tcW w:w="6870" w:type="dxa"/>
+            <w:tcW w:w="6871" w:type="dxa"/>
             <w:tcBorders>
               <w:left w:val="single" w:sz="2" w:space="0" w:color="000000"/>
               <w:bottom w:val="single" w:sz="2" w:space="0" w:color="000000"/>
@@ -6896,7 +7278,7 @@
         <w:trPr/>
         <w:tc>
           <w:tcPr>
-            <w:tcW w:w="2489" w:type="dxa"/>
+            <w:tcW w:w="2488" w:type="dxa"/>
             <w:tcBorders>
               <w:left w:val="single" w:sz="2" w:space="0" w:color="000000"/>
               <w:bottom w:val="single" w:sz="2" w:space="0" w:color="000000"/>
@@ -6935,7 +7317,7 @@
         </w:tc>
         <w:tc>
           <w:tcPr>
-            <w:tcW w:w="6870" w:type="dxa"/>
+            <w:tcW w:w="6871" w:type="dxa"/>
             <w:tcBorders>
               <w:left w:val="single" w:sz="2" w:space="0" w:color="000000"/>
               <w:bottom w:val="single" w:sz="2" w:space="0" w:color="000000"/>
@@ -6963,7 +7345,7 @@
         <w:trPr/>
         <w:tc>
           <w:tcPr>
-            <w:tcW w:w="2489" w:type="dxa"/>
+            <w:tcW w:w="2488" w:type="dxa"/>
             <w:tcBorders>
               <w:left w:val="single" w:sz="2" w:space="0" w:color="000000"/>
               <w:bottom w:val="single" w:sz="2" w:space="0" w:color="000000"/>
@@ -7002,7 +7384,7 @@
         </w:tc>
         <w:tc>
           <w:tcPr>
-            <w:tcW w:w="6870" w:type="dxa"/>
+            <w:tcW w:w="6871" w:type="dxa"/>
             <w:tcBorders>
               <w:left w:val="single" w:sz="2" w:space="0" w:color="000000"/>
               <w:bottom w:val="single" w:sz="2" w:space="0" w:color="000000"/>
@@ -7030,7 +7412,7 @@
         <w:trPr/>
         <w:tc>
           <w:tcPr>
-            <w:tcW w:w="2489" w:type="dxa"/>
+            <w:tcW w:w="2488" w:type="dxa"/>
             <w:tcBorders>
               <w:left w:val="single" w:sz="2" w:space="0" w:color="000000"/>
               <w:bottom w:val="single" w:sz="2" w:space="0" w:color="000000"/>
@@ -7069,7 +7451,7 @@
         </w:tc>
         <w:tc>
           <w:tcPr>
-            <w:tcW w:w="6870" w:type="dxa"/>
+            <w:tcW w:w="6871" w:type="dxa"/>
             <w:tcBorders>
               <w:left w:val="single" w:sz="2" w:space="0" w:color="000000"/>
               <w:bottom w:val="single" w:sz="2" w:space="0" w:color="000000"/>
@@ -8349,7 +8731,7 @@
     </w:r>
     <w:r>
       <w:rPr/>
-      <w:t>9</w:t>
+      <w:t>13</w:t>
     </w:r>
     <w:r>
       <w:rPr/>
@@ -9139,6 +9521,14 @@
       <w:color w:val="000080"/>
       <w:u w:val="single"/>
       <w:lang w:val="zxx" w:eastAsia="zxx" w:bidi="zxx"/>
+    </w:rPr>
+  </w:style>
+  <w:style w:type="character" w:styleId="StrongEmphasis">
+    <w:name w:val="Strong Emphasis"/>
+    <w:qFormat/>
+    <w:rPr>
+      <w:b/>
+      <w:bCs/>
     </w:rPr>
   </w:style>
   <w:style w:type="paragraph" w:styleId="Heading" w:customStyle="1">

</xml_diff>

<commit_message>
added function and data structures
</commit_message>
<xml_diff>
--- a/Golubeva/lab4/Голубева.В.П. ПиАА лаб4.docx
+++ b/Golubeva/lab4/Голубева.В.П. ПиАА лаб4.docx
@@ -486,8 +486,8 @@
         <w:tblLook w:val="0000" w:noHBand="0" w:noVBand="0" w:firstColumn="0" w:lastRow="0" w:lastColumn="0" w:firstRow="0"/>
       </w:tblPr>
       <w:tblGrid>
-        <w:gridCol w:w="4340"/>
-        <w:gridCol w:w="2611"/>
+        <w:gridCol w:w="4339"/>
+        <w:gridCol w:w="2612"/>
         <w:gridCol w:w="2903"/>
       </w:tblGrid>
       <w:tr>
@@ -496,7 +496,7 @@
         </w:trPr>
         <w:tc>
           <w:tcPr>
-            <w:tcW w:w="4340" w:type="dxa"/>
+            <w:tcW w:w="4339" w:type="dxa"/>
             <w:tcBorders/>
             <w:vAlign w:val="bottom"/>
           </w:tcPr>
@@ -518,7 +518,7 @@
         </w:tc>
         <w:tc>
           <w:tcPr>
-            <w:tcW w:w="2611" w:type="dxa"/>
+            <w:tcW w:w="2612" w:type="dxa"/>
             <w:tcBorders>
               <w:bottom w:val="single" w:sz="4" w:space="0" w:color="000000"/>
             </w:tcBorders>
@@ -572,7 +572,7 @@
         </w:trPr>
         <w:tc>
           <w:tcPr>
-            <w:tcW w:w="4340" w:type="dxa"/>
+            <w:tcW w:w="4339" w:type="dxa"/>
             <w:tcBorders/>
             <w:vAlign w:val="bottom"/>
           </w:tcPr>
@@ -595,7 +595,7 @@
         </w:tc>
         <w:tc>
           <w:tcPr>
-            <w:tcW w:w="2611" w:type="dxa"/>
+            <w:tcW w:w="2612" w:type="dxa"/>
             <w:tcBorders>
               <w:top w:val="single" w:sz="4" w:space="0" w:color="000000"/>
               <w:bottom w:val="single" w:sz="4" w:space="0" w:color="000000"/>
@@ -2039,21 +2039,7 @@
           <w:sz w:val="28"/>
           <w:szCs w:val="28"/>
         </w:rPr>
-        <w:t xml:space="preserve">который необходимо найти в тексте. Значение префикс-функции означает длину наибольшего совпадения префикса и суффикса в подстроке шаблона, которая рассматривается. Всего значений будет N, где первое значение – </w:t>
-      </w:r>
-      <w:r>
-        <w:rPr>
-          <w:sz w:val="28"/>
-          <w:szCs w:val="28"/>
-        </w:rPr>
-        <w:t>0</w:t>
-      </w:r>
-      <w:r>
-        <w:rPr>
-          <w:sz w:val="28"/>
-          <w:szCs w:val="28"/>
-        </w:rPr>
-        <w:t>, так как размер подстроки равен единице, соответственно максимальный размр префикса и суффикса этой подстроки равен единице.</w:t>
+        <w:t>который необходимо найти в тексте. Значение префикс-функции означает длину наибольшего совпадения префикса и суффикса в подстроке шаблона, которая рассматривается. Всего значений будет N, где первое значение – 0, так как размер подстроки равен единице, соответственно максимальный размр префикса и суффикса этой подстроки равен единице.</w:t>
       </w:r>
     </w:p>
     <w:p>
@@ -2069,21 +2055,7 @@
           <w:sz w:val="28"/>
           <w:szCs w:val="28"/>
         </w:rPr>
-        <w:t xml:space="preserve">В первой программе необходимо найти все вхождения шаблона в тексте. Рассматриваются символы текста до тех пор, пока не будет рассмотрен </w:t>
-      </w:r>
-      <w:r>
-        <w:rPr>
-          <w:sz w:val="28"/>
-          <w:szCs w:val="28"/>
-        </w:rPr>
-        <w:t>r</w:t>
-      </w:r>
-      <w:r>
-        <w:rPr>
-          <w:sz w:val="28"/>
-          <w:szCs w:val="28"/>
-        </w:rPr>
-        <w:t>онечный символ. Также рассматриваются символы строки-шаблона. Если символ текста и символ шаблона равен, то рассматриваются следующие символы. Если этот символ был последним символом строки-шаблона, то было найдено вхождение шаблона в тексте, индекс вхождения записывается в результат. Индекс строки-шаблона в этом случае становится значением префикс-функции под предыдущим значением индекса строки-шаблона.</w:t>
+        <w:t>В первой программе необходимо найти все вхождения шаблона в тексте. Рассматриваются символы текста до тех пор, пока не будет рассмотрен rонечный символ. Также рассматриваются символы строки-шаблона. Если символ текста и символ шаблона равен, то рассматриваются следующие символы. Если этот символ был последним символом строки-шаблона, то было найдено вхождение шаблона в тексте, индекс вхождения записывается в результат. Индекс строки-шаблона в этом случае становится значением префикс-функции под предыдущим значением индекса строки-шаблона.</w:t>
       </w:r>
     </w:p>
     <w:p>
@@ -2132,6 +2104,131 @@
           <w:szCs w:val="28"/>
         </w:rPr>
         <w:t xml:space="preserve">Во второй программе мы склеиваем первую строку саму с собой, после этого для второй строки мы можем понять, является ли она циклически получена из первой строки. Для этого нужно просто проверить, входит ли она в исходную строку с помощью алгоритма КМП. </w:t>
+      </w:r>
+    </w:p>
+    <w:p>
+      <w:pPr>
+        <w:pStyle w:val="Normal"/>
+        <w:spacing w:lineRule="auto" w:line="360"/>
+        <w:ind w:firstLine="709"/>
+        <w:jc w:val="both"/>
+        <w:rPr>
+          <w:sz w:val="28"/>
+          <w:szCs w:val="28"/>
+        </w:rPr>
+      </w:pPr>
+      <w:r>
+        <w:rPr/>
+      </w:r>
+    </w:p>
+    <w:p>
+      <w:pPr>
+        <w:pStyle w:val="Normal"/>
+        <w:spacing w:lineRule="auto" w:line="360"/>
+        <w:ind w:firstLine="709"/>
+        <w:jc w:val="both"/>
+        <w:rPr>
+          <w:b/>
+          <w:b/>
+          <w:bCs/>
+        </w:rPr>
+      </w:pPr>
+      <w:r>
+        <w:rPr>
+          <w:b/>
+          <w:bCs/>
+          <w:sz w:val="28"/>
+          <w:szCs w:val="28"/>
+        </w:rPr>
+        <w:t>Функции и структуры данных</w:t>
+      </w:r>
+    </w:p>
+    <w:p>
+      <w:pPr>
+        <w:pStyle w:val="Normal"/>
+        <w:spacing w:lineRule="auto" w:line="360"/>
+        <w:ind w:firstLine="709"/>
+        <w:jc w:val="both"/>
+        <w:rPr>
+          <w:b w:val="false"/>
+          <w:b w:val="false"/>
+          <w:bCs w:val="false"/>
+        </w:rPr>
+      </w:pPr>
+      <w:r>
+        <w:rPr>
+          <w:b w:val="false"/>
+          <w:bCs w:val="false"/>
+          <w:sz w:val="28"/>
+          <w:szCs w:val="28"/>
+        </w:rPr>
+        <w:t>void print_vec(std::vector&lt;int &gt;vec) — получает вектор целых чисел и выводит его на экран</w:t>
+      </w:r>
+    </w:p>
+    <w:p>
+      <w:pPr>
+        <w:pStyle w:val="Normal"/>
+        <w:spacing w:lineRule="auto" w:line="360"/>
+        <w:ind w:firstLine="709"/>
+        <w:jc w:val="both"/>
+        <w:rPr>
+          <w:b w:val="false"/>
+          <w:b w:val="false"/>
+          <w:bCs w:val="false"/>
+        </w:rPr>
+      </w:pPr>
+      <w:r>
+        <w:rPr>
+          <w:b w:val="false"/>
+          <w:bCs w:val="false"/>
+          <w:sz w:val="28"/>
+          <w:szCs w:val="28"/>
+        </w:rPr>
+        <w:t>std::vector&lt;int&gt; KnutMorrisPratt(std::string text, std::string templ) — получает строку — текст и строку-шаблон и возвращает вектор с номерами позиций — совпадений шабона в тексте</w:t>
+      </w:r>
+    </w:p>
+    <w:p>
+      <w:pPr>
+        <w:pStyle w:val="Normal"/>
+        <w:spacing w:lineRule="auto" w:line="360"/>
+        <w:ind w:firstLine="709"/>
+        <w:jc w:val="both"/>
+        <w:rPr>
+          <w:b w:val="false"/>
+          <w:b w:val="false"/>
+          <w:bCs w:val="false"/>
+        </w:rPr>
+      </w:pPr>
+      <w:r>
+        <w:rPr>
+          <w:b w:val="false"/>
+          <w:bCs w:val="false"/>
+          <w:sz w:val="28"/>
+          <w:szCs w:val="28"/>
+        </w:rPr>
+        <w:t>std::vector &lt;int&gt; prefixFunc(std::string string) — получает строку, возвращает вектор значений префикс функции для этой строки</w:t>
+      </w:r>
+    </w:p>
+    <w:p>
+      <w:pPr>
+        <w:pStyle w:val="Normal"/>
+        <w:spacing w:lineRule="auto" w:line="360"/>
+        <w:ind w:firstLine="709"/>
+        <w:jc w:val="both"/>
+        <w:rPr>
+          <w:b w:val="false"/>
+          <w:b w:val="false"/>
+          <w:bCs w:val="false"/>
+        </w:rPr>
+      </w:pPr>
+      <w:r>
+        <w:rPr>
+          <w:b w:val="false"/>
+          <w:bCs w:val="false"/>
+          <w:sz w:val="28"/>
+          <w:szCs w:val="28"/>
+        </w:rPr>
+        <w:t>int isCyclicShift(std::string str1, std::string str2) — получает две строки и возвращает индекс начала строки В в А, если А — циклический сдвиг В, или выводит -1, если нет</w:t>
       </w:r>
     </w:p>
     <w:p>
@@ -2860,6 +2957,166 @@
           <w:bCs/>
           <w:color w:val="000000"/>
         </w:rPr>
+      </w:r>
+    </w:p>
+    <w:p>
+      <w:pPr>
+        <w:pStyle w:val="TextBody"/>
+        <w:ind w:hanging="0"/>
+        <w:jc w:val="center"/>
+        <w:rPr>
+          <w:b/>
+          <w:b/>
+          <w:bCs/>
+          <w:color w:val="000000"/>
+        </w:rPr>
+      </w:pPr>
+      <w:r>
+        <w:rPr>
+          <w:b/>
+          <w:bCs/>
+          <w:color w:val="000000"/>
+        </w:rPr>
+      </w:r>
+    </w:p>
+    <w:p>
+      <w:pPr>
+        <w:pStyle w:val="TextBody"/>
+        <w:ind w:hanging="0"/>
+        <w:jc w:val="center"/>
+        <w:rPr>
+          <w:b/>
+          <w:b/>
+          <w:bCs/>
+          <w:color w:val="000000"/>
+        </w:rPr>
+      </w:pPr>
+      <w:r>
+        <w:rPr>
+          <w:b/>
+          <w:bCs/>
+          <w:color w:val="000000"/>
+        </w:rPr>
+      </w:r>
+    </w:p>
+    <w:p>
+      <w:pPr>
+        <w:pStyle w:val="TextBody"/>
+        <w:ind w:hanging="0"/>
+        <w:jc w:val="center"/>
+        <w:rPr>
+          <w:b/>
+          <w:b/>
+          <w:bCs/>
+          <w:color w:val="000000"/>
+        </w:rPr>
+      </w:pPr>
+      <w:r>
+        <w:rPr>
+          <w:b/>
+          <w:bCs/>
+          <w:color w:val="000000"/>
+        </w:rPr>
+      </w:r>
+    </w:p>
+    <w:p>
+      <w:pPr>
+        <w:pStyle w:val="TextBody"/>
+        <w:ind w:hanging="0"/>
+        <w:jc w:val="center"/>
+        <w:rPr>
+          <w:b/>
+          <w:b/>
+          <w:bCs/>
+          <w:color w:val="000000"/>
+        </w:rPr>
+      </w:pPr>
+      <w:r>
+        <w:rPr>
+          <w:b/>
+          <w:bCs/>
+          <w:color w:val="000000"/>
+        </w:rPr>
+      </w:r>
+    </w:p>
+    <w:p>
+      <w:pPr>
+        <w:pStyle w:val="TextBody"/>
+        <w:ind w:hanging="0"/>
+        <w:jc w:val="center"/>
+        <w:rPr>
+          <w:b/>
+          <w:b/>
+          <w:bCs/>
+          <w:color w:val="000000"/>
+        </w:rPr>
+      </w:pPr>
+      <w:r>
+        <w:rPr>
+          <w:b/>
+          <w:bCs/>
+          <w:color w:val="000000"/>
+        </w:rPr>
+      </w:r>
+    </w:p>
+    <w:p>
+      <w:pPr>
+        <w:pStyle w:val="TextBody"/>
+        <w:ind w:hanging="0"/>
+        <w:jc w:val="center"/>
+        <w:rPr>
+          <w:b/>
+          <w:b/>
+          <w:bCs/>
+          <w:color w:val="000000"/>
+        </w:rPr>
+      </w:pPr>
+      <w:r>
+        <w:rPr>
+          <w:b/>
+          <w:bCs/>
+          <w:color w:val="000000"/>
+        </w:rPr>
+      </w:r>
+    </w:p>
+    <w:p>
+      <w:pPr>
+        <w:pStyle w:val="TextBody"/>
+        <w:ind w:hanging="0"/>
+        <w:jc w:val="center"/>
+        <w:rPr>
+          <w:b/>
+          <w:b/>
+          <w:bCs/>
+          <w:color w:val="000000"/>
+        </w:rPr>
+      </w:pPr>
+      <w:r>
+        <w:rPr>
+          <w:b/>
+          <w:bCs/>
+          <w:color w:val="000000"/>
+        </w:rPr>
+      </w:r>
+    </w:p>
+    <w:p>
+      <w:pPr>
+        <w:pStyle w:val="TextBody"/>
+        <w:ind w:hanging="0"/>
+        <w:jc w:val="center"/>
+        <w:rPr>
+          <w:b/>
+          <w:b/>
+          <w:bCs/>
+          <w:color w:val="000000"/>
+        </w:rPr>
+      </w:pPr>
+      <w:r>
+        <w:rPr>
+          <w:b/>
+          <w:bCs/>
+          <w:color w:val="000000"/>
+        </w:rPr>
         <w:t>ПРИЛОЖЕНИЕ А</w:t>
       </w:r>
     </w:p>
@@ -8858,7 +9115,7 @@
     </w:r>
     <w:r>
       <w:rPr/>
-      <w:t>14</w:t>
+      <w:t>9</w:t>
     </w:r>
     <w:r>
       <w:rPr/>

</xml_diff>